<commit_message>
Updated the minutes for 10/11/16
</commit_message>
<xml_diff>
--- a/SeniorDesign_Fall2016/Minutes/Minutes_10_11_16.docx
+++ b/SeniorDesign_Fall2016/Minutes/Minutes_10_11_16.docx
@@ -13,25 +13,7 @@
           <w:sz w:val="24"/>
           <w:szCs w:val="24"/>
         </w:rPr>
-        <w:t xml:space="preserve">Group Name: </w:t>
-      </w:r>
-      <w:proofErr w:type="spellStart"/>
-      <w:r>
-        <w:rPr>
-          <w:rFonts w:ascii="Times New Roman" w:eastAsia="Times New Roman" w:hAnsi="Times New Roman" w:cs="Times New Roman"/>
-          <w:sz w:val="24"/>
-          <w:szCs w:val="24"/>
-        </w:rPr>
-        <w:t>TriageTag</w:t>
-      </w:r>
-      <w:proofErr w:type="spellEnd"/>
-      <w:r>
-        <w:rPr>
-          <w:rFonts w:ascii="Times New Roman" w:eastAsia="Times New Roman" w:hAnsi="Times New Roman" w:cs="Times New Roman"/>
-          <w:sz w:val="24"/>
-          <w:szCs w:val="24"/>
-        </w:rPr>
-        <w:t xml:space="preserve"> Team</w:t>
+        <w:t>Group Name: TriageTag Team</w:t>
       </w:r>
     </w:p>
     <w:p/>
@@ -95,43 +77,7 @@
           <w:sz w:val="24"/>
           <w:szCs w:val="24"/>
         </w:rPr>
-        <w:t xml:space="preserve">Members </w:t>
-      </w:r>
-      <w:proofErr w:type="gramStart"/>
-      <w:r>
-        <w:rPr>
-          <w:rFonts w:ascii="Times New Roman" w:eastAsia="Times New Roman" w:hAnsi="Times New Roman" w:cs="Times New Roman"/>
-          <w:sz w:val="24"/>
-          <w:szCs w:val="24"/>
-        </w:rPr>
-        <w:t>Attending:</w:t>
-      </w:r>
-      <w:proofErr w:type="gramEnd"/>
-      <w:r>
-        <w:rPr>
-          <w:rFonts w:ascii="Times New Roman" w:eastAsia="Times New Roman" w:hAnsi="Times New Roman" w:cs="Times New Roman"/>
-          <w:sz w:val="24"/>
-          <w:szCs w:val="24"/>
-        </w:rPr>
-        <w:t xml:space="preserve"> Jonathan Carpenter, Vincent </w:t>
-      </w:r>
-      <w:proofErr w:type="spellStart"/>
-      <w:r>
-        <w:rPr>
-          <w:rFonts w:ascii="Times New Roman" w:eastAsia="Times New Roman" w:hAnsi="Times New Roman" w:cs="Times New Roman"/>
-          <w:sz w:val="24"/>
-          <w:szCs w:val="24"/>
-        </w:rPr>
-        <w:t>Haenni</w:t>
-      </w:r>
-      <w:proofErr w:type="spellEnd"/>
-      <w:r>
-        <w:rPr>
-          <w:rFonts w:ascii="Times New Roman" w:eastAsia="Times New Roman" w:hAnsi="Times New Roman" w:cs="Times New Roman"/>
-          <w:sz w:val="24"/>
-          <w:szCs w:val="24"/>
-        </w:rPr>
-        <w:t xml:space="preserve">, </w:t>
+        <w:t xml:space="preserve">Members Attending: Jonathan Carpenter, Vincent Haenni, </w:t>
       </w:r>
       <w:r>
         <w:rPr>
@@ -140,19 +86,8 @@
           <w:szCs w:val="24"/>
           <w:highlight w:val="white"/>
         </w:rPr>
-        <w:t xml:space="preserve">Troy </w:t>
-      </w:r>
-      <w:proofErr w:type="spellStart"/>
-      <w:r>
-        <w:rPr>
-          <w:rFonts w:ascii="Times New Roman" w:eastAsia="Times New Roman" w:hAnsi="Times New Roman" w:cs="Times New Roman"/>
-          <w:sz w:val="24"/>
-          <w:szCs w:val="24"/>
-          <w:highlight w:val="white"/>
-        </w:rPr>
-        <w:t>Caplinger</w:t>
-      </w:r>
-      <w:proofErr w:type="spellEnd"/>
+        <w:t>Troy Caplinger</w:t>
+      </w:r>
       <w:r>
         <w:rPr>
           <w:rFonts w:ascii="Times New Roman" w:eastAsia="Times New Roman" w:hAnsi="Times New Roman" w:cs="Times New Roman"/>
@@ -173,18 +108,8 @@
           <w:sz w:val="24"/>
           <w:szCs w:val="24"/>
         </w:rPr>
-        <w:t xml:space="preserve">Members Not </w:t>
-      </w:r>
-      <w:proofErr w:type="gramStart"/>
-      <w:r>
-        <w:rPr>
-          <w:rFonts w:ascii="Times New Roman" w:eastAsia="Times New Roman" w:hAnsi="Times New Roman" w:cs="Times New Roman"/>
-          <w:sz w:val="24"/>
-          <w:szCs w:val="24"/>
-        </w:rPr>
-        <w:t>Attending: None</w:t>
-      </w:r>
-      <w:proofErr w:type="gramEnd"/>
+        <w:t>Members Not Attending: None</w:t>
+      </w:r>
     </w:p>
     <w:p/>
     <w:p>
@@ -197,18 +122,8 @@
           <w:sz w:val="24"/>
           <w:szCs w:val="24"/>
         </w:rPr>
-        <w:t xml:space="preserve">Guests </w:t>
-      </w:r>
-      <w:proofErr w:type="gramStart"/>
-      <w:r>
-        <w:rPr>
-          <w:rFonts w:ascii="Times New Roman" w:eastAsia="Times New Roman" w:hAnsi="Times New Roman" w:cs="Times New Roman"/>
-          <w:sz w:val="24"/>
-          <w:szCs w:val="24"/>
-        </w:rPr>
-        <w:t>Attending: None</w:t>
-      </w:r>
-      <w:proofErr w:type="gramEnd"/>
+        <w:t>Guests Attending: None</w:t>
+      </w:r>
     </w:p>
     <w:p/>
     <w:p/>
@@ -238,47 +153,7 @@
           <w:sz w:val="24"/>
           <w:szCs w:val="24"/>
         </w:rPr>
-        <w:t xml:space="preserve">The current project timeline </w:t>
-      </w:r>
-      <w:proofErr w:type="gramStart"/>
-      <w:r>
-        <w:rPr>
-          <w:rFonts w:ascii="Times New Roman" w:eastAsia="Times New Roman" w:hAnsi="Times New Roman" w:cs="Times New Roman"/>
-          <w:color w:val="FF0000"/>
-          <w:sz w:val="24"/>
-          <w:szCs w:val="24"/>
-        </w:rPr>
-        <w:t>should be examined</w:t>
-      </w:r>
-      <w:proofErr w:type="gramEnd"/>
-      <w:r>
-        <w:rPr>
-          <w:rFonts w:ascii="Times New Roman" w:eastAsia="Times New Roman" w:hAnsi="Times New Roman" w:cs="Times New Roman"/>
-          <w:color w:val="FF0000"/>
-          <w:sz w:val="24"/>
-          <w:szCs w:val="24"/>
-        </w:rPr>
-        <w:t xml:space="preserve"> and a summary of whole-group milestones due to be, or soon to be, completed, should be made here.  The whole group takes part in this discussion and the consensus </w:t>
-      </w:r>
-      <w:proofErr w:type="gramStart"/>
-      <w:r>
-        <w:rPr>
-          <w:rFonts w:ascii="Times New Roman" w:eastAsia="Times New Roman" w:hAnsi="Times New Roman" w:cs="Times New Roman"/>
-          <w:color w:val="FF0000"/>
-          <w:sz w:val="24"/>
-          <w:szCs w:val="24"/>
-        </w:rPr>
-        <w:t>is recorded</w:t>
-      </w:r>
-      <w:proofErr w:type="gramEnd"/>
-      <w:r>
-        <w:rPr>
-          <w:rFonts w:ascii="Times New Roman" w:eastAsia="Times New Roman" w:hAnsi="Times New Roman" w:cs="Times New Roman"/>
-          <w:color w:val="FF0000"/>
-          <w:sz w:val="24"/>
-          <w:szCs w:val="24"/>
-        </w:rPr>
-        <w:t xml:space="preserve"> here</w:t>
+        <w:t>The current project timeline should be examined and a summary of whole-group milestones due to be, or soon to be, completed, should be made here.  The whole group takes part in this discussion and the consensus is recorded here</w:t>
       </w:r>
     </w:p>
     <w:p/>
@@ -586,7 +461,6 @@
         <w:spacing w:line="288" w:lineRule="auto"/>
         <w:ind w:left="720"/>
       </w:pPr>
-      <w:proofErr w:type="gramStart"/>
       <w:r>
         <w:rPr>
           <w:rFonts w:ascii="Times New Roman" w:eastAsia="Times New Roman" w:hAnsi="Times New Roman" w:cs="Times New Roman"/>
@@ -594,37 +468,7 @@
           <w:sz w:val="24"/>
           <w:szCs w:val="24"/>
         </w:rPr>
-        <w:t>Every member’s artifacts should be reviewed by other team members for suitability</w:t>
-      </w:r>
-      <w:proofErr w:type="gramEnd"/>
-      <w:r>
-        <w:rPr>
-          <w:rFonts w:ascii="Times New Roman" w:eastAsia="Times New Roman" w:hAnsi="Times New Roman" w:cs="Times New Roman"/>
-          <w:color w:val="FF0000"/>
-          <w:sz w:val="24"/>
-          <w:szCs w:val="24"/>
-        </w:rPr>
-        <w:t xml:space="preserve">.  Any </w:t>
-      </w:r>
-      <w:proofErr w:type="gramStart"/>
-      <w:r>
-        <w:rPr>
-          <w:rFonts w:ascii="Times New Roman" w:eastAsia="Times New Roman" w:hAnsi="Times New Roman" w:cs="Times New Roman"/>
-          <w:color w:val="FF0000"/>
-          <w:sz w:val="24"/>
-          <w:szCs w:val="24"/>
-        </w:rPr>
-        <w:t>consensus</w:t>
-      </w:r>
-      <w:proofErr w:type="gramEnd"/>
-      <w:r>
-        <w:rPr>
-          <w:rFonts w:ascii="Times New Roman" w:eastAsia="Times New Roman" w:hAnsi="Times New Roman" w:cs="Times New Roman"/>
-          <w:color w:val="FF0000"/>
-          <w:sz w:val="24"/>
-          <w:szCs w:val="24"/>
-        </w:rPr>
-        <w:t xml:space="preserve"> for or against suitability should be recorded along with actionable advice, if any.</w:t>
+        <w:t>Every member’s artifacts should be reviewed by other team members for suitability.  Any consensus for or against suitability should be recorded along with actionable advice, if any.</w:t>
       </w:r>
     </w:p>
     <w:p/>
@@ -798,43 +642,7 @@
           <w:sz w:val="24"/>
           <w:szCs w:val="24"/>
         </w:rPr>
-        <w:t xml:space="preserve">Deliver </w:t>
-      </w:r>
-      <w:proofErr w:type="gramStart"/>
-      <w:r>
-        <w:rPr>
-          <w:rFonts w:ascii="Times New Roman" w:eastAsia="Times New Roman" w:hAnsi="Times New Roman" w:cs="Times New Roman"/>
-          <w:sz w:val="24"/>
-          <w:szCs w:val="24"/>
-        </w:rPr>
-        <w:t>1</w:t>
-      </w:r>
-      <w:proofErr w:type="gramEnd"/>
-      <w:r>
-        <w:rPr>
-          <w:rFonts w:ascii="Times New Roman" w:eastAsia="Times New Roman" w:hAnsi="Times New Roman" w:cs="Times New Roman"/>
-          <w:sz w:val="24"/>
-          <w:szCs w:val="24"/>
-        </w:rPr>
-        <w:t xml:space="preserve"> future milestone along with verifiability (.</w:t>
-      </w:r>
-      <w:proofErr w:type="spellStart"/>
-      <w:r>
-        <w:rPr>
-          <w:rFonts w:ascii="Times New Roman" w:eastAsia="Times New Roman" w:hAnsi="Times New Roman" w:cs="Times New Roman"/>
-          <w:sz w:val="24"/>
-          <w:szCs w:val="24"/>
-        </w:rPr>
-        <w:t>docx</w:t>
-      </w:r>
-      <w:proofErr w:type="spellEnd"/>
-      <w:r>
-        <w:rPr>
-          <w:rFonts w:ascii="Times New Roman" w:eastAsia="Times New Roman" w:hAnsi="Times New Roman" w:cs="Times New Roman"/>
-          <w:sz w:val="24"/>
-          <w:szCs w:val="24"/>
-        </w:rPr>
-        <w:t xml:space="preserve"> file).</w:t>
+        <w:t>Deliver 1 future milestone along with verifiability (.docx file).</w:t>
       </w:r>
     </w:p>
     <w:p/>
@@ -896,25 +704,7 @@
           <w:sz w:val="24"/>
           <w:szCs w:val="24"/>
         </w:rPr>
-        <w:t>Deliver 1 future milestone along with verifiability (.</w:t>
-      </w:r>
-      <w:proofErr w:type="spellStart"/>
-      <w:r>
-        <w:rPr>
-          <w:rFonts w:ascii="Times New Roman" w:eastAsia="Times New Roman" w:hAnsi="Times New Roman" w:cs="Times New Roman"/>
-          <w:sz w:val="24"/>
-          <w:szCs w:val="24"/>
-        </w:rPr>
-        <w:t>docx</w:t>
-      </w:r>
-      <w:proofErr w:type="spellEnd"/>
-      <w:r>
-        <w:rPr>
-          <w:rFonts w:ascii="Times New Roman" w:eastAsia="Times New Roman" w:hAnsi="Times New Roman" w:cs="Times New Roman"/>
-          <w:sz w:val="24"/>
-          <w:szCs w:val="24"/>
-        </w:rPr>
-        <w:t xml:space="preserve"> file)</w:t>
+        <w:t>Deliver 1 future milestone along with verifiability (.docx file)</w:t>
       </w:r>
     </w:p>
     <w:p>
@@ -961,25 +751,7 @@
           <w:sz w:val="24"/>
           <w:szCs w:val="24"/>
         </w:rPr>
-        <w:t>Setup Gantt chart to show CDR milestones. (.</w:t>
-      </w:r>
-      <w:proofErr w:type="spellStart"/>
-      <w:r>
-        <w:rPr>
-          <w:rFonts w:ascii="Times New Roman" w:eastAsia="Times New Roman" w:hAnsi="Times New Roman" w:cs="Times New Roman"/>
-          <w:sz w:val="24"/>
-          <w:szCs w:val="24"/>
-        </w:rPr>
-        <w:t>xlxs</w:t>
-      </w:r>
-      <w:proofErr w:type="spellEnd"/>
-      <w:r>
-        <w:rPr>
-          <w:rFonts w:ascii="Times New Roman" w:eastAsia="Times New Roman" w:hAnsi="Times New Roman" w:cs="Times New Roman"/>
-          <w:sz w:val="24"/>
-          <w:szCs w:val="24"/>
-        </w:rPr>
-        <w:t xml:space="preserve"> file)</w:t>
+        <w:t>Setup Gantt chart to show CDR milestones. (.xlxs file)</w:t>
       </w:r>
     </w:p>
     <w:p>
@@ -1003,25 +775,7 @@
           <w:sz w:val="24"/>
           <w:szCs w:val="24"/>
         </w:rPr>
-        <w:t>Deliver 1 future milestone along with verifiability (.</w:t>
-      </w:r>
-      <w:proofErr w:type="spellStart"/>
-      <w:r>
-        <w:rPr>
-          <w:rFonts w:ascii="Times New Roman" w:eastAsia="Times New Roman" w:hAnsi="Times New Roman" w:cs="Times New Roman"/>
-          <w:sz w:val="24"/>
-          <w:szCs w:val="24"/>
-        </w:rPr>
-        <w:t>docx</w:t>
-      </w:r>
-      <w:proofErr w:type="spellEnd"/>
-      <w:r>
-        <w:rPr>
-          <w:rFonts w:ascii="Times New Roman" w:eastAsia="Times New Roman" w:hAnsi="Times New Roman" w:cs="Times New Roman"/>
-          <w:sz w:val="24"/>
-          <w:szCs w:val="24"/>
-        </w:rPr>
-        <w:t xml:space="preserve"> file)</w:t>
+        <w:t>Deliver 1 future milestone along with verifiability (.docx file)</w:t>
       </w:r>
     </w:p>
     <w:p>
@@ -1106,27 +860,7 @@
           <w:sz w:val="24"/>
           <w:szCs w:val="24"/>
         </w:rPr>
-        <w:t xml:space="preserve">The whole group should discuss their overall status toward meeting current and pending milestones.  All members should participate in this discussion and the group consensus </w:t>
-      </w:r>
-      <w:proofErr w:type="gramStart"/>
-      <w:r>
-        <w:rPr>
-          <w:rFonts w:ascii="Times New Roman" w:eastAsia="Times New Roman" w:hAnsi="Times New Roman" w:cs="Times New Roman"/>
-          <w:color w:val="FF0000"/>
-          <w:sz w:val="24"/>
-          <w:szCs w:val="24"/>
-        </w:rPr>
-        <w:t>is recorded</w:t>
-      </w:r>
-      <w:proofErr w:type="gramEnd"/>
-      <w:r>
-        <w:rPr>
-          <w:rFonts w:ascii="Times New Roman" w:eastAsia="Times New Roman" w:hAnsi="Times New Roman" w:cs="Times New Roman"/>
-          <w:color w:val="FF0000"/>
-          <w:sz w:val="24"/>
-          <w:szCs w:val="24"/>
-        </w:rPr>
-        <w:t xml:space="preserve"> here.</w:t>
+        <w:t>The whole group should discuss their overall status toward meeting current and pending milestones.  All members should participate in this discussion and the group consensus is recorded here.</w:t>
       </w:r>
     </w:p>
     <w:p>
@@ -1208,25 +942,7 @@
           <w:sz w:val="24"/>
           <w:szCs w:val="24"/>
         </w:rPr>
-        <w:t xml:space="preserve"> </w:t>
-      </w:r>
-      <w:proofErr w:type="spellStart"/>
-      <w:r>
-        <w:rPr>
-          <w:rFonts w:ascii="Times New Roman" w:eastAsia="Times New Roman" w:hAnsi="Times New Roman" w:cs="Times New Roman"/>
-          <w:sz w:val="24"/>
-          <w:szCs w:val="24"/>
-        </w:rPr>
-        <w:t>gantt</w:t>
-      </w:r>
-      <w:proofErr w:type="spellEnd"/>
-      <w:r>
-        <w:rPr>
-          <w:rFonts w:ascii="Times New Roman" w:eastAsia="Times New Roman" w:hAnsi="Times New Roman" w:cs="Times New Roman"/>
-          <w:sz w:val="24"/>
-          <w:szCs w:val="24"/>
-        </w:rPr>
-        <w:t xml:space="preserve"> chart</w:t>
+        <w:t xml:space="preserve"> gantt chart</w:t>
       </w:r>
     </w:p>
     <w:p>
@@ -1300,73 +1016,47 @@
     <w:p>
       <w:pPr>
         <w:spacing w:line="288" w:lineRule="auto"/>
-      </w:pPr>
-      <w:r>
-        <w:rPr>
-          <w:rFonts w:ascii="Times New Roman" w:eastAsia="Times New Roman" w:hAnsi="Times New Roman" w:cs="Times New Roman"/>
-          <w:sz w:val="24"/>
-          <w:szCs w:val="24"/>
-        </w:rPr>
-        <w:tab/>
-        <w:t xml:space="preserve">Discussed setting up a modifiable timeline for the entire project with Dr. Garber. Also, discussed giving access to our version control and timelines to Dr. Garber and Dr. Buck via email. We decided on </w:t>
-      </w:r>
-      <w:proofErr w:type="spellStart"/>
-      <w:proofErr w:type="gramStart"/>
-      <w:r>
-        <w:rPr>
-          <w:rFonts w:ascii="Times New Roman" w:eastAsia="Times New Roman" w:hAnsi="Times New Roman" w:cs="Times New Roman"/>
-          <w:sz w:val="24"/>
-          <w:szCs w:val="24"/>
-        </w:rPr>
-        <w:t>a</w:t>
-      </w:r>
-      <w:proofErr w:type="spellEnd"/>
-      <w:proofErr w:type="gramEnd"/>
-      <w:r>
-        <w:rPr>
-          <w:rFonts w:ascii="Times New Roman" w:eastAsia="Times New Roman" w:hAnsi="Times New Roman" w:cs="Times New Roman"/>
-          <w:sz w:val="24"/>
-          <w:szCs w:val="24"/>
-        </w:rPr>
-        <w:t xml:space="preserve"> Android phone as our RFID scanner and mobile device. We have not chosen a specific phone yet. We decided that we need our RFID tags to adhere to ISO 15693 or 14443 so that using </w:t>
-      </w:r>
-      <w:proofErr w:type="spellStart"/>
-      <w:proofErr w:type="gramStart"/>
-      <w:r>
-        <w:rPr>
-          <w:rFonts w:ascii="Times New Roman" w:eastAsia="Times New Roman" w:hAnsi="Times New Roman" w:cs="Times New Roman"/>
-          <w:sz w:val="24"/>
-          <w:szCs w:val="24"/>
-        </w:rPr>
-        <w:t>a</w:t>
-      </w:r>
-      <w:proofErr w:type="spellEnd"/>
-      <w:proofErr w:type="gramEnd"/>
-      <w:r>
-        <w:rPr>
-          <w:rFonts w:ascii="Times New Roman" w:eastAsia="Times New Roman" w:hAnsi="Times New Roman" w:cs="Times New Roman"/>
-          <w:sz w:val="24"/>
-          <w:szCs w:val="24"/>
-        </w:rPr>
-        <w:t xml:space="preserve"> Android phone as the scanner is legal. We decided that we </w:t>
-      </w:r>
-      <w:proofErr w:type="gramStart"/>
-      <w:r>
-        <w:rPr>
-          <w:rFonts w:ascii="Times New Roman" w:eastAsia="Times New Roman" w:hAnsi="Times New Roman" w:cs="Times New Roman"/>
-          <w:sz w:val="24"/>
-          <w:szCs w:val="24"/>
-        </w:rPr>
-        <w:t>will</w:t>
-      </w:r>
-      <w:proofErr w:type="gramEnd"/>
-      <w:r>
-        <w:rPr>
-          <w:rFonts w:ascii="Times New Roman" w:eastAsia="Times New Roman" w:hAnsi="Times New Roman" w:cs="Times New Roman"/>
-          <w:sz w:val="24"/>
-          <w:szCs w:val="24"/>
-        </w:rPr>
-        <w:t xml:space="preserve"> be using Gantt charts to set up the timeline for our project.</w:t>
+        <w:ind w:left="720"/>
+      </w:pPr>
+      <w:r>
+        <w:rPr>
+          <w:rFonts w:ascii="Times New Roman" w:eastAsia="Times New Roman" w:hAnsi="Times New Roman" w:cs="Times New Roman"/>
+          <w:sz w:val="24"/>
+          <w:szCs w:val="24"/>
+        </w:rPr>
+        <w:t xml:space="preserve">Started </w:t>
+      </w:r>
+      <w:r>
+        <w:rPr>
+          <w:rFonts w:ascii="Times New Roman" w:eastAsia="Times New Roman" w:hAnsi="Times New Roman" w:cs="Times New Roman"/>
+          <w:sz w:val="24"/>
+          <w:szCs w:val="24"/>
+        </w:rPr>
+        <w:t>setting up a modifiable timeline for the entire</w:t>
+      </w:r>
+      <w:r>
+        <w:rPr>
+          <w:rFonts w:ascii="Times New Roman" w:eastAsia="Times New Roman" w:hAnsi="Times New Roman" w:cs="Times New Roman"/>
+          <w:sz w:val="24"/>
+          <w:szCs w:val="24"/>
+        </w:rPr>
+        <w:t xml:space="preserve"> project</w:t>
+      </w:r>
+      <w:r>
+        <w:rPr>
+          <w:rFonts w:ascii="Times New Roman" w:eastAsia="Times New Roman" w:hAnsi="Times New Roman" w:cs="Times New Roman"/>
+          <w:sz w:val="24"/>
+          <w:szCs w:val="24"/>
+        </w:rPr>
+        <w:t xml:space="preserve">. </w:t>
+      </w:r>
+      <w:r>
+        <w:rPr>
+          <w:rFonts w:ascii="Times New Roman" w:eastAsia="Times New Roman" w:hAnsi="Times New Roman" w:cs="Times New Roman"/>
+          <w:sz w:val="24"/>
+          <w:szCs w:val="24"/>
+        </w:rPr>
+        <w:t>Decided on the galaxy note 4. Decided on the Confidex Ironside Micro NFC tag. Decided on using the Xamarin development platform and SQLCipher (SQLite extension) to implement TriageTag Application.</w:t>
       </w:r>
     </w:p>
     <w:p/>
@@ -1384,8 +1074,6 @@
       <w:pPr>
         <w:spacing w:line="288" w:lineRule="auto"/>
       </w:pPr>
-      <w:bookmarkStart w:id="0" w:name="_GoBack"/>
-      <w:bookmarkEnd w:id="0"/>
       <w:r>
         <w:rPr>
           <w:rFonts w:ascii="Times New Roman" w:eastAsia="Times New Roman" w:hAnsi="Times New Roman" w:cs="Times New Roman"/>
@@ -1408,67 +1096,7 @@
           <w:sz w:val="24"/>
           <w:szCs w:val="24"/>
         </w:rPr>
-        <w:t xml:space="preserve">The group should assign new action items to each group member.  If need be, the group milestones and planning grid </w:t>
-      </w:r>
-      <w:proofErr w:type="gramStart"/>
-      <w:r>
-        <w:rPr>
-          <w:rFonts w:ascii="Times New Roman" w:eastAsia="Times New Roman" w:hAnsi="Times New Roman" w:cs="Times New Roman"/>
-          <w:color w:val="FF0000"/>
-          <w:sz w:val="24"/>
-          <w:szCs w:val="24"/>
-        </w:rPr>
-        <w:t>should be modified</w:t>
-      </w:r>
-      <w:proofErr w:type="gramEnd"/>
-      <w:r>
-        <w:rPr>
-          <w:rFonts w:ascii="Times New Roman" w:eastAsia="Times New Roman" w:hAnsi="Times New Roman" w:cs="Times New Roman"/>
-          <w:color w:val="FF0000"/>
-          <w:sz w:val="24"/>
-          <w:szCs w:val="24"/>
-        </w:rPr>
-        <w:t xml:space="preserve">.  Every action item </w:t>
-      </w:r>
-      <w:proofErr w:type="gramStart"/>
-      <w:r>
-        <w:rPr>
-          <w:rFonts w:ascii="Times New Roman" w:eastAsia="Times New Roman" w:hAnsi="Times New Roman" w:cs="Times New Roman"/>
-          <w:color w:val="FF0000"/>
-          <w:sz w:val="24"/>
-          <w:szCs w:val="24"/>
-        </w:rPr>
-        <w:t>should be assigned</w:t>
-      </w:r>
-      <w:proofErr w:type="gramEnd"/>
-      <w:r>
-        <w:rPr>
-          <w:rFonts w:ascii="Times New Roman" w:eastAsia="Times New Roman" w:hAnsi="Times New Roman" w:cs="Times New Roman"/>
-          <w:color w:val="FF0000"/>
-          <w:sz w:val="24"/>
-          <w:szCs w:val="24"/>
-        </w:rPr>
-        <w:t xml:space="preserve"> a due date and the due date recorded in the minutes.  Individuals MAY have more than one action item assigned to him/her.  Be sure that each action item results in a concrete artifact that </w:t>
-      </w:r>
-      <w:proofErr w:type="gramStart"/>
-      <w:r>
-        <w:rPr>
-          <w:rFonts w:ascii="Times New Roman" w:eastAsia="Times New Roman" w:hAnsi="Times New Roman" w:cs="Times New Roman"/>
-          <w:color w:val="FF0000"/>
-          <w:sz w:val="24"/>
-          <w:szCs w:val="24"/>
-        </w:rPr>
-        <w:t>can be reviewed</w:t>
-      </w:r>
-      <w:proofErr w:type="gramEnd"/>
-      <w:r>
-        <w:rPr>
-          <w:rFonts w:ascii="Times New Roman" w:eastAsia="Times New Roman" w:hAnsi="Times New Roman" w:cs="Times New Roman"/>
-          <w:color w:val="FF0000"/>
-          <w:sz w:val="24"/>
-          <w:szCs w:val="24"/>
-        </w:rPr>
-        <w:t>.  Record in the minutes exactly what those artifacts are.</w:t>
+        <w:t>The group should assign new action items to each group member.  If need be, the group milestones and planning grid should be modified.  Every action item should be assigned a due date and the due date recorded in the minutes.  Individuals MAY have more than one action item assigned to him/her.  Be sure that each action item results in a concrete artifact that can be reviewed.  Record in the minutes exactly what those artifacts are.</w:t>
       </w:r>
     </w:p>
     <w:p/>
@@ -1552,6 +1180,9 @@
       <w:r>
         <w:t>Contact vendors about programming tags</w:t>
       </w:r>
+      <w:r>
+        <w:t xml:space="preserve"> and price of 10 tags</w:t>
+      </w:r>
     </w:p>
     <w:p>
       <w:pPr>
@@ -1570,13 +1201,26 @@
     <w:p>
       <w:pPr>
         <w:spacing w:line="288" w:lineRule="auto"/>
-      </w:pPr>
-      <w:r>
-        <w:rPr>
-          <w:rFonts w:ascii="Times New Roman" w:eastAsia="Times New Roman" w:hAnsi="Times New Roman" w:cs="Times New Roman"/>
-          <w:sz w:val="24"/>
-          <w:szCs w:val="24"/>
-        </w:rPr>
+        <w:rPr>
+          <w:rFonts w:ascii="Times New Roman" w:eastAsia="Times New Roman" w:hAnsi="Times New Roman" w:cs="Times New Roman"/>
+          <w:sz w:val="24"/>
+          <w:szCs w:val="24"/>
+        </w:rPr>
+      </w:pPr>
+    </w:p>
+    <w:p>
+      <w:pPr>
+        <w:spacing w:line="288" w:lineRule="auto"/>
+      </w:pPr>
+      <w:bookmarkStart w:id="0" w:name="_GoBack"/>
+      <w:bookmarkEnd w:id="0"/>
+      <w:r>
+        <w:rPr>
+          <w:rFonts w:ascii="Times New Roman" w:eastAsia="Times New Roman" w:hAnsi="Times New Roman" w:cs="Times New Roman"/>
+          <w:sz w:val="24"/>
+          <w:szCs w:val="24"/>
+        </w:rPr>
+        <w:lastRenderedPageBreak/>
         <w:t>Jonathan:</w:t>
       </w:r>
     </w:p>
@@ -1595,6 +1239,38 @@
     </w:p>
     <w:p>
       <w:pPr>
+        <w:pStyle w:val="ListParagraph"/>
+        <w:numPr>
+          <w:ilvl w:val="0"/>
+          <w:numId w:val="14"/>
+        </w:numPr>
+        <w:spacing w:line="288" w:lineRule="auto"/>
+      </w:pPr>
+      <w:r>
+        <w:t>Fix System overview diagram</w:t>
+      </w:r>
+    </w:p>
+    <w:p>
+      <w:pPr>
+        <w:pStyle w:val="ListParagraph"/>
+        <w:numPr>
+          <w:ilvl w:val="0"/>
+          <w:numId w:val="14"/>
+        </w:numPr>
+        <w:spacing w:line="288" w:lineRule="auto"/>
+      </w:pPr>
+      <w:r>
+        <w:t>Add data flow to system design diagram</w:t>
+      </w:r>
+    </w:p>
+    <w:p>
+      <w:pPr>
+        <w:spacing w:line="288" w:lineRule="auto"/>
+        <w:ind w:left="360"/>
+      </w:pPr>
+    </w:p>
+    <w:p>
+      <w:pPr>
         <w:spacing w:line="288" w:lineRule="auto"/>
       </w:pPr>
       <w:r>
@@ -1615,15 +1291,7 @@
         </w:numPr>
       </w:pPr>
       <w:r>
-        <w:t xml:space="preserve">Finish </w:t>
-      </w:r>
-      <w:proofErr w:type="spellStart"/>
-      <w:r>
-        <w:t>gantt</w:t>
-      </w:r>
-      <w:proofErr w:type="spellEnd"/>
-      <w:r>
-        <w:t xml:space="preserve"> chart</w:t>
+        <w:t>Finish gantt chart</w:t>
       </w:r>
       <w:r>
         <w:t xml:space="preserve"> for project timeline</w:t>

</xml_diff>